<commit_message>
Github link added 🚁✈
</commit_message>
<xml_diff>
--- a/ANN REPORT.docx
+++ b/ANN REPORT.docx
@@ -47,14 +47,7 @@
           <w:rFonts w:ascii="Times New Roman"/>
           <w:sz w:val="26"/>
         </w:rPr>
-        <w:t>A</w:t>
-      </w:r>
-      <w:r>
-        <w:rPr>
-          <w:rFonts w:ascii="Times New Roman"/>
-          <w:sz w:val="26"/>
-        </w:rPr>
-        <w:t xml:space="preserve"> COURSE PROJECT REPORT</w:t>
+        <w:t>A COURSE PROJECT REPORT</w:t>
       </w:r>
     </w:p>
     <w:p>
@@ -157,7 +150,7 @@
           <w:b/>
           <w:sz w:val="26"/>
         </w:rPr>
-        <w:t>SWAPNIL SINHA (RA2011026010006) DHRUV (RA2011026010025</w:t>
+        <w:t>S</w:t>
       </w:r>
       <w:r>
         <w:rPr>
@@ -165,7 +158,7 @@
           <w:b/>
           <w:sz w:val="26"/>
         </w:rPr>
-        <w:t xml:space="preserve">) </w:t>
+        <w:t xml:space="preserve">WAPNIL SINHA (RA2011026010006) </w:t>
       </w:r>
       <w:r>
         <w:rPr>
@@ -173,6 +166,30 @@
           <w:b/>
           <w:sz w:val="26"/>
         </w:rPr>
+        <w:t>Dhruva Bhattachatya</w:t>
+      </w:r>
+      <w:r>
+        <w:rPr>
+          <w:rFonts w:ascii="Times New Roman"/>
+          <w:b/>
+          <w:sz w:val="26"/>
+        </w:rPr>
+        <w:t xml:space="preserve"> (RA2011026010023</w:t>
+      </w:r>
+      <w:r>
+        <w:rPr>
+          <w:rFonts w:ascii="Times New Roman"/>
+          <w:b/>
+          <w:sz w:val="26"/>
+        </w:rPr>
+        <w:t xml:space="preserve">) </w:t>
+      </w:r>
+      <w:r>
+        <w:rPr>
+          <w:rFonts w:ascii="Times New Roman"/>
+          <w:b/>
+          <w:sz w:val="26"/>
+        </w:rPr>
         <w:t xml:space="preserve">                </w:t>
       </w:r>
     </w:p>
@@ -260,15 +277,7 @@
           <w:i/>
           <w:sz w:val="26"/>
         </w:rPr>
-        <w:t xml:space="preserve">In partial fulfilment </w:t>
-      </w:r>
-      <w:r>
-        <w:rPr>
-          <w:rFonts w:ascii="Times New Roman"/>
-          <w:i/>
-          <w:sz w:val="26"/>
-        </w:rPr>
-        <w:t>for the Course</w:t>
+        <w:t>In partial fulfilment for the Course</w:t>
       </w:r>
     </w:p>
     <w:p>
@@ -619,6 +628,12 @@
           <w:type w:val="continuous"/>
           <w:pgSz w:w="12240" w:h="15840"/>
           <w:pgMar w:top="1360" w:right="140" w:bottom="280" w:left="300" w:header="720" w:footer="720" w:gutter="0"/>
+          <w:pgBorders w:display="firstPage" w:offsetFrom="page">
+            <w:top w:val="triple" w:sz="4" w:space="24" w:color="auto"/>
+            <w:left w:val="triple" w:sz="4" w:space="24" w:color="auto"/>
+            <w:bottom w:val="triple" w:sz="4" w:space="24" w:color="auto"/>
+            <w:right w:val="triple" w:sz="4" w:space="24" w:color="auto"/>
+          </w:pgBorders>
           <w:cols w:space="720"/>
         </w:sectPr>
       </w:pPr>
@@ -1158,8 +1173,10 @@
         <w:rPr>
           <w:rFonts w:ascii="Times New Roman" w:eastAsia="Times New Roman" w:hAnsi="Times New Roman" w:cs="Times New Roman"/>
           <w:b/>
+          <w:noProof/>
           <w:sz w:val="40"/>
           <w:szCs w:val="40"/>
+          <w:lang w:val="en-IN" w:eastAsia="en-IN"/>
         </w:rPr>
         <w:drawing>
           <wp:anchor distT="0" distB="0" distL="114300" distR="114300" simplePos="0" relativeHeight="251642880" behindDoc="1" locked="0" layoutInCell="1" allowOverlap="1">
@@ -1253,6 +1270,7 @@
       <w:r>
         <w:rPr>
           <w:noProof/>
+          <w:lang w:val="en-IN" w:eastAsia="en-IN"/>
         </w:rPr>
         <w:drawing>
           <wp:anchor distT="0" distB="0" distL="114300" distR="114300" simplePos="0" relativeHeight="251645952" behindDoc="1" locked="0" layoutInCell="1" allowOverlap="1">
@@ -2145,9 +2163,10 @@
       <w:r>
         <w:rPr>
           <w:rFonts w:ascii="Times New Roman" w:eastAsia="Times New Roman" w:hAnsi="Times New Roman" w:cs="Times New Roman"/>
+          <w:noProof/>
           <w:sz w:val="28"/>
           <w:szCs w:val="24"/>
-          <w:lang w:val="en-IN"/>
+          <w:lang w:val="en-IN" w:eastAsia="en-IN"/>
         </w:rPr>
         <w:drawing>
           <wp:anchor distT="0" distB="0" distL="114300" distR="114300" simplePos="0" relativeHeight="251651072" behindDoc="0" locked="0" layoutInCell="1" allowOverlap="1" wp14:anchorId="34FE5B8F" wp14:editId="141E0E47">
@@ -2205,9 +2224,10 @@
       <w:r>
         <w:rPr>
           <w:rFonts w:ascii="Times New Roman" w:eastAsia="Times New Roman" w:hAnsi="Times New Roman" w:cs="Times New Roman"/>
+          <w:noProof/>
           <w:sz w:val="28"/>
           <w:szCs w:val="24"/>
-          <w:lang w:val="en-IN"/>
+          <w:lang w:val="en-IN" w:eastAsia="en-IN"/>
         </w:rPr>
         <w:drawing>
           <wp:anchor distT="0" distB="0" distL="114300" distR="114300" simplePos="0" relativeHeight="251655168" behindDoc="0" locked="0" layoutInCell="1" allowOverlap="1" wp14:anchorId="304C9BB6" wp14:editId="601673DC">
@@ -2342,9 +2362,10 @@
       <w:r>
         <w:rPr>
           <w:rFonts w:ascii="Times New Roman" w:eastAsia="Times New Roman" w:hAnsi="Times New Roman" w:cs="Times New Roman"/>
+          <w:noProof/>
           <w:sz w:val="28"/>
           <w:szCs w:val="24"/>
-          <w:lang w:val="en-IN"/>
+          <w:lang w:val="en-IN" w:eastAsia="en-IN"/>
         </w:rPr>
         <w:drawing>
           <wp:anchor distT="0" distB="0" distL="114300" distR="114300" simplePos="0" relativeHeight="251657216" behindDoc="0" locked="0" layoutInCell="1" allowOverlap="1" wp14:anchorId="48E37871" wp14:editId="5867B65B">
@@ -2536,9 +2557,10 @@
         <w:rPr>
           <w:rFonts w:ascii="Times New Roman" w:eastAsia="Times New Roman" w:hAnsi="Times New Roman" w:cs="Times New Roman"/>
           <w:bCs/>
+          <w:noProof/>
           <w:sz w:val="32"/>
           <w:szCs w:val="40"/>
-          <w:lang w:val="en-IN"/>
+          <w:lang w:val="en-IN" w:eastAsia="en-IN"/>
         </w:rPr>
         <w:drawing>
           <wp:anchor distT="0" distB="0" distL="114300" distR="114300" simplePos="0" relativeHeight="251652608" behindDoc="1" locked="0" layoutInCell="1" allowOverlap="1">
@@ -2679,7 +2701,9 @@
       </w:pPr>
       <w:r>
         <w:rPr>
-          <w:sz w:val="28"/>
+          <w:noProof/>
+          <w:sz w:val="28"/>
+          <w:lang w:val="en-IN" w:eastAsia="en-IN"/>
         </w:rPr>
         <w:lastRenderedPageBreak/>
         <w:drawing>
@@ -2792,7 +2816,9 @@
       </w:pPr>
       <w:r>
         <w:rPr>
-          <w:sz w:val="28"/>
+          <w:noProof/>
+          <w:sz w:val="28"/>
+          <w:lang w:val="en-IN" w:eastAsia="en-IN"/>
         </w:rPr>
         <w:drawing>
           <wp:inline distT="0" distB="0" distL="0" distR="0" wp14:anchorId="5DC4BC70" wp14:editId="6426E1EE">
@@ -2922,7 +2948,9 @@
       </w:pPr>
       <w:r>
         <w:rPr>
-          <w:sz w:val="28"/>
+          <w:noProof/>
+          <w:sz w:val="28"/>
+          <w:lang w:val="en-IN" w:eastAsia="en-IN"/>
         </w:rPr>
         <w:lastRenderedPageBreak/>
         <w:drawing>
@@ -2990,7 +3018,9 @@
       </w:pPr>
       <w:r>
         <w:rPr>
-          <w:sz w:val="28"/>
+          <w:noProof/>
+          <w:sz w:val="28"/>
+          <w:lang w:val="en-IN" w:eastAsia="en-IN"/>
         </w:rPr>
         <w:drawing>
           <wp:inline distT="0" distB="0" distL="0" distR="0" wp14:anchorId="1C73BCF4" wp14:editId="59325D7A">
@@ -3039,7 +3069,9 @@
       </w:pPr>
       <w:r>
         <w:rPr>
-          <w:sz w:val="28"/>
+          <w:noProof/>
+          <w:sz w:val="28"/>
+          <w:lang w:val="en-IN" w:eastAsia="en-IN"/>
         </w:rPr>
         <w:lastRenderedPageBreak/>
         <w:drawing>
@@ -3094,7 +3126,9 @@
       </w:r>
       <w:r>
         <w:rPr>
-          <w:sz w:val="28"/>
+          <w:noProof/>
+          <w:sz w:val="28"/>
+          <w:lang w:val="en-IN" w:eastAsia="en-IN"/>
         </w:rPr>
         <w:drawing>
           <wp:anchor distT="0" distB="0" distL="114300" distR="114300" simplePos="0" relativeHeight="251656704" behindDoc="1" locked="0" layoutInCell="1" allowOverlap="1">
@@ -3214,6 +3248,10 @@
         <w:jc w:val="right"/>
       </w:pPr>
       <w:r>
+        <w:rPr>
+          <w:noProof/>
+          <w:lang w:val="en-IN" w:eastAsia="en-IN"/>
+        </w:rPr>
         <w:lastRenderedPageBreak/>
         <w:drawing>
           <wp:anchor distT="0" distB="0" distL="114300" distR="114300" simplePos="0" relativeHeight="251659264" behindDoc="0" locked="0" layoutInCell="1" allowOverlap="1">
@@ -3297,6 +3335,10 @@
     <w:p/>
     <w:p>
       <w:r>
+        <w:rPr>
+          <w:noProof/>
+          <w:lang w:val="en-IN" w:eastAsia="en-IN"/>
+        </w:rPr>
         <w:drawing>
           <wp:anchor distT="0" distB="0" distL="114300" distR="114300" simplePos="0" relativeHeight="251662336" behindDoc="0" locked="0" layoutInCell="1" allowOverlap="1">
             <wp:simplePos x="0" y="0"/>
@@ -3385,6 +3427,10 @@
     <w:p/>
     <w:p>
       <w:r>
+        <w:rPr>
+          <w:noProof/>
+          <w:lang w:val="en-IN" w:eastAsia="en-IN"/>
+        </w:rPr>
         <w:lastRenderedPageBreak/>
         <w:drawing>
           <wp:anchor distT="0" distB="0" distL="114300" distR="114300" simplePos="0" relativeHeight="251665408" behindDoc="0" locked="0" layoutInCell="1" allowOverlap="1">
@@ -3478,6 +3524,10 @@
     <w:p/>
     <w:p>
       <w:r>
+        <w:rPr>
+          <w:noProof/>
+          <w:lang w:val="en-IN" w:eastAsia="en-IN"/>
+        </w:rPr>
         <w:lastRenderedPageBreak/>
         <w:drawing>
           <wp:inline distT="0" distB="0" distL="0" distR="0" wp14:anchorId="74ADD5C9" wp14:editId="3E0C87AC">
@@ -3564,6 +3614,10 @@
         </w:tabs>
       </w:pPr>
       <w:r>
+        <w:rPr>
+          <w:noProof/>
+          <w:lang w:val="en-IN" w:eastAsia="en-IN"/>
+        </w:rPr>
         <w:lastRenderedPageBreak/>
         <w:drawing>
           <wp:anchor distT="0" distB="0" distL="114300" distR="114300" simplePos="0" relativeHeight="251661824" behindDoc="0" locked="0" layoutInCell="1" allowOverlap="1">
@@ -3638,6 +3692,10 @@
     <w:p/>
     <w:p>
       <w:r>
+        <w:rPr>
+          <w:noProof/>
+          <w:lang w:val="en-IN" w:eastAsia="en-IN"/>
+        </w:rPr>
         <w:drawing>
           <wp:anchor distT="0" distB="0" distL="114300" distR="114300" simplePos="0" relativeHeight="251667456" behindDoc="0" locked="0" layoutInCell="1" allowOverlap="1">
             <wp:simplePos x="0" y="0"/>
@@ -3732,6 +3790,10 @@
         <w:jc w:val="right"/>
       </w:pPr>
       <w:r>
+        <w:rPr>
+          <w:noProof/>
+          <w:lang w:val="en-IN" w:eastAsia="en-IN"/>
+        </w:rPr>
         <w:lastRenderedPageBreak/>
         <w:drawing>
           <wp:anchor distT="0" distB="0" distL="114300" distR="114300" simplePos="0" relativeHeight="251668480" behindDoc="0" locked="0" layoutInCell="1" allowOverlap="1">
@@ -3952,6 +4014,10 @@
         <w:tab/>
       </w:r>
       <w:r>
+        <w:rPr>
+          <w:noProof/>
+          <w:lang w:val="en-IN" w:eastAsia="en-IN"/>
+        </w:rPr>
         <w:drawing>
           <wp:inline distT="0" distB="0" distL="0" distR="0" wp14:anchorId="623289B4" wp14:editId="279DAED6">
             <wp:extent cx="7370445" cy="6489065"/>
@@ -4054,6 +4120,10 @@
         </w:tabs>
       </w:pPr>
       <w:r>
+        <w:rPr>
+          <w:noProof/>
+          <w:lang w:val="en-IN" w:eastAsia="en-IN"/>
+        </w:rPr>
         <w:lastRenderedPageBreak/>
         <w:drawing>
           <wp:anchor distT="0" distB="0" distL="114300" distR="114300" simplePos="0" relativeHeight="251669504" behindDoc="0" locked="0" layoutInCell="1" allowOverlap="1">
@@ -4141,6 +4211,10 @@
     <w:p/>
     <w:p>
       <w:r>
+        <w:rPr>
+          <w:noProof/>
+          <w:lang w:val="en-IN" w:eastAsia="en-IN"/>
+        </w:rPr>
         <w:drawing>
           <wp:inline distT="0" distB="0" distL="0" distR="0" wp14:anchorId="7A10021E" wp14:editId="4EC1AE4F">
             <wp:extent cx="7370445" cy="3061970"/>
@@ -4254,6 +4328,10 @@
         </w:tabs>
       </w:pPr>
       <w:r>
+        <w:rPr>
+          <w:noProof/>
+          <w:lang w:val="en-IN" w:eastAsia="en-IN"/>
+        </w:rPr>
         <w:drawing>
           <wp:inline distT="0" distB="0" distL="0" distR="0" wp14:anchorId="63F8CA78" wp14:editId="1F7059E1">
             <wp:extent cx="7370445" cy="4539615"/>
@@ -4305,6 +4383,10 @@
         </w:tabs>
       </w:pPr>
       <w:r>
+        <w:rPr>
+          <w:noProof/>
+          <w:lang w:val="en-IN" w:eastAsia="en-IN"/>
+        </w:rPr>
         <w:drawing>
           <wp:inline distT="0" distB="0" distL="0" distR="0" wp14:anchorId="08E825F8" wp14:editId="151F2CBB">
             <wp:extent cx="7370445" cy="4024630"/>
@@ -4349,6 +4431,10 @@
         </w:tabs>
       </w:pPr>
       <w:r>
+        <w:rPr>
+          <w:noProof/>
+          <w:lang w:val="en-IN" w:eastAsia="en-IN"/>
+        </w:rPr>
         <w:lastRenderedPageBreak/>
         <w:drawing>
           <wp:inline distT="0" distB="0" distL="0" distR="0" wp14:anchorId="0D85B696" wp14:editId="7432AF59">
@@ -4471,6 +4557,10 @@
         </w:tabs>
       </w:pPr>
       <w:r>
+        <w:rPr>
+          <w:noProof/>
+          <w:lang w:val="en-IN" w:eastAsia="en-IN"/>
+        </w:rPr>
         <w:lastRenderedPageBreak/>
         <w:drawing>
           <wp:inline distT="0" distB="0" distL="0" distR="0" wp14:anchorId="079A1C89" wp14:editId="78A659E0">
@@ -4512,6 +4602,10 @@
     <w:p/>
     <w:p>
       <w:r>
+        <w:rPr>
+          <w:noProof/>
+          <w:lang w:val="en-IN" w:eastAsia="en-IN"/>
+        </w:rPr>
         <w:drawing>
           <wp:anchor distT="0" distB="0" distL="114300" distR="114300" simplePos="0" relativeHeight="251670528" behindDoc="0" locked="0" layoutInCell="1" allowOverlap="1">
             <wp:simplePos x="0" y="0"/>
@@ -4598,6 +4692,10 @@
         <w:jc w:val="right"/>
       </w:pPr>
       <w:r>
+        <w:rPr>
+          <w:noProof/>
+          <w:lang w:val="en-IN" w:eastAsia="en-IN"/>
+        </w:rPr>
         <w:lastRenderedPageBreak/>
         <w:drawing>
           <wp:inline distT="0" distB="0" distL="0" distR="0" wp14:anchorId="31636517" wp14:editId="4686177A">
@@ -4645,6 +4743,10 @@
     <w:p/>
     <w:p>
       <w:r>
+        <w:rPr>
+          <w:noProof/>
+          <w:lang w:val="en-IN" w:eastAsia="en-IN"/>
+        </w:rPr>
         <w:drawing>
           <wp:inline distT="0" distB="0" distL="0" distR="0" wp14:anchorId="48D7BFE4" wp14:editId="12F12200">
             <wp:extent cx="7370445" cy="3691255"/>
@@ -4696,6 +4798,10 @@
         <w:tab/>
       </w:r>
       <w:r>
+        <w:rPr>
+          <w:noProof/>
+          <w:lang w:val="en-IN" w:eastAsia="en-IN"/>
+        </w:rPr>
         <w:lastRenderedPageBreak/>
         <w:drawing>
           <wp:inline distT="0" distB="0" distL="0" distR="0" wp14:anchorId="61AF669A" wp14:editId="156D412A">
@@ -4740,6 +4846,10 @@
     <w:p/>
     <w:p>
       <w:r>
+        <w:rPr>
+          <w:noProof/>
+          <w:lang w:val="en-IN" w:eastAsia="en-IN"/>
+        </w:rPr>
         <w:drawing>
           <wp:inline distT="0" distB="0" distL="0" distR="0" wp14:anchorId="48126135" wp14:editId="18DE4E2C">
             <wp:extent cx="7370445" cy="3613150"/>
@@ -4824,6 +4934,10 @@
         </w:tabs>
       </w:pPr>
       <w:r>
+        <w:rPr>
+          <w:noProof/>
+          <w:lang w:val="en-IN" w:eastAsia="en-IN"/>
+        </w:rPr>
         <w:lastRenderedPageBreak/>
         <w:drawing>
           <wp:inline distT="0" distB="0" distL="0" distR="0" wp14:anchorId="451B4BAE" wp14:editId="5303F4FD">
@@ -4865,6 +4979,10 @@
     <w:p/>
     <w:p>
       <w:r>
+        <w:rPr>
+          <w:noProof/>
+          <w:lang w:val="en-IN" w:eastAsia="en-IN"/>
+        </w:rPr>
         <w:drawing>
           <wp:anchor distT="0" distB="0" distL="114300" distR="114300" simplePos="0" relativeHeight="251673600" behindDoc="0" locked="0" layoutInCell="1" allowOverlap="1">
             <wp:simplePos x="0" y="0"/>
@@ -4932,6 +5050,10 @@
         </w:tabs>
       </w:pPr>
       <w:r>
+        <w:rPr>
+          <w:noProof/>
+          <w:lang w:val="en-IN" w:eastAsia="en-IN"/>
+        </w:rPr>
         <w:drawing>
           <wp:anchor distT="0" distB="0" distL="114300" distR="114300" simplePos="0" relativeHeight="251674624" behindDoc="0" locked="0" layoutInCell="1" allowOverlap="1">
             <wp:simplePos x="0" y="0"/>
@@ -5026,6 +5148,10 @@
         <w:jc w:val="right"/>
       </w:pPr>
       <w:r>
+        <w:rPr>
+          <w:noProof/>
+          <w:lang w:val="en-IN" w:eastAsia="en-IN"/>
+        </w:rPr>
         <w:lastRenderedPageBreak/>
         <w:drawing>
           <wp:anchor distT="0" distB="0" distL="114300" distR="114300" simplePos="0" relativeHeight="251675648" behindDoc="0" locked="0" layoutInCell="1" allowOverlap="1">
@@ -5099,6 +5225,10 @@
         <w:br w:type="textWrapping" w:clear="all"/>
       </w:r>
       <w:r>
+        <w:rPr>
+          <w:noProof/>
+          <w:lang w:val="en-IN" w:eastAsia="en-IN"/>
+        </w:rPr>
         <w:drawing>
           <wp:inline distT="0" distB="0" distL="0" distR="0" wp14:anchorId="10B10E5B" wp14:editId="2334D9E6">
             <wp:extent cx="6420746" cy="8459381"/>
@@ -5140,6 +5270,10 @@
     <w:p/>
     <w:p>
       <w:r>
+        <w:rPr>
+          <w:noProof/>
+          <w:lang w:val="en-IN" w:eastAsia="en-IN"/>
+        </w:rPr>
         <w:lastRenderedPageBreak/>
         <w:drawing>
           <wp:anchor distT="0" distB="0" distL="114300" distR="114300" simplePos="0" relativeHeight="251676672" behindDoc="0" locked="0" layoutInCell="1" allowOverlap="1">
@@ -5208,6 +5342,10 @@
         </w:tabs>
       </w:pPr>
       <w:r>
+        <w:rPr>
+          <w:noProof/>
+          <w:lang w:val="en-IN" w:eastAsia="en-IN"/>
+        </w:rPr>
         <w:drawing>
           <wp:anchor distT="0" distB="0" distL="114300" distR="114300" simplePos="0" relativeHeight="251677696" behindDoc="0" locked="0" layoutInCell="1" allowOverlap="1">
             <wp:simplePos x="0" y="0"/>
@@ -5475,6 +5613,7 @@
         <w:ind w:firstLine="720"/>
         <w:rPr>
           <w:rFonts w:ascii="Times New Roman" w:hAnsi="Times New Roman" w:cs="Times New Roman"/>
+          <w:sz w:val="32"/>
         </w:rPr>
       </w:pPr>
     </w:p>
@@ -5483,16 +5622,52 @@
         <w:ind w:firstLine="720"/>
         <w:rPr>
           <w:rFonts w:ascii="Times New Roman" w:hAnsi="Times New Roman" w:cs="Times New Roman"/>
-        </w:rPr>
-      </w:pPr>
+          <w:sz w:val="44"/>
+        </w:rPr>
+      </w:pPr>
+      <w:hyperlink r:id="rId47" w:history="1">
+        <w:r>
+          <w:rPr>
+            <w:rStyle w:val="Hyperlink"/>
+            <w:rFonts w:ascii="Times New Roman" w:hAnsi="Times New Roman" w:cs="Times New Roman"/>
+            <w:sz w:val="44"/>
+          </w:rPr>
+          <w:t>Github Link</w:t>
+        </w:r>
+      </w:hyperlink>
+      <w:r>
+        <w:rPr>
+          <w:rFonts w:ascii="Times New Roman" w:hAnsi="Times New Roman" w:cs="Times New Roman"/>
+          <w:sz w:val="44"/>
+        </w:rPr>
+        <w:t xml:space="preserve"> </w:t>
+      </w:r>
+      <w:bookmarkStart w:id="0" w:name="_GoBack"/>
+      <w:bookmarkEnd w:id="0"/>
     </w:p>
     <w:p>
       <w:pPr>
         <w:ind w:firstLine="720"/>
         <w:rPr>
           <w:rFonts w:ascii="Times New Roman" w:hAnsi="Times New Roman" w:cs="Times New Roman"/>
-        </w:rPr>
-      </w:pPr>
+          <w:sz w:val="20"/>
+        </w:rPr>
+      </w:pPr>
+    </w:p>
+    <w:p>
+      <w:pPr>
+        <w:ind w:firstLine="720"/>
+        <w:rPr>
+          <w:rFonts w:ascii="Times New Roman" w:hAnsi="Times New Roman" w:cs="Times New Roman"/>
+        </w:rPr>
+      </w:pPr>
+      <w:r>
+        <w:rPr>
+          <w:rFonts w:ascii="Times New Roman" w:hAnsi="Times New Roman" w:cs="Times New Roman"/>
+          <w:sz w:val="44"/>
+        </w:rPr>
+        <w:t>To access all files and Report</w:t>
+      </w:r>
     </w:p>
     <w:p>
       <w:pPr>
@@ -5653,7 +5828,6 @@
           <w:b/>
           <w:sz w:val="32"/>
         </w:rPr>
-        <w:lastRenderedPageBreak/>
         <w:t>References</w:t>
       </w:r>
     </w:p>
@@ -5936,8 +6110,6 @@
           <w:sz w:val="32"/>
         </w:rPr>
       </w:pPr>
-      <w:bookmarkStart w:id="0" w:name="_GoBack"/>
-      <w:bookmarkEnd w:id="0"/>
     </w:p>
     <w:sectPr>
       <w:type w:val="continuous"/>
@@ -9148,6 +9320,7 @@
   <w:style w:type="character" w:default="1" w:styleId="DefaultParagraphFont">
     <w:name w:val="Default Paragraph Font"/>
     <w:uiPriority w:val="1"/>
+    <w:semiHidden/>
     <w:unhideWhenUsed/>
   </w:style>
   <w:style w:type="table" w:default="1" w:styleId="TableNormal">
@@ -9253,6 +9426,17 @@
     <w:rsid w:val="000C5615"/>
     <w:rPr>
       <w:rFonts w:ascii="Courier New" w:eastAsia="Courier New" w:hAnsi="Courier New" w:cs="Courier New"/>
+    </w:rPr>
+  </w:style>
+  <w:style w:type="character" w:styleId="Hyperlink">
+    <w:name w:val="Hyperlink"/>
+    <w:basedOn w:val="DefaultParagraphFont"/>
+    <w:uiPriority w:val="99"/>
+    <w:unhideWhenUsed/>
+    <w:rsid w:val="00D84C38"/>
+    <w:rPr>
+      <w:color w:val="0000FF" w:themeColor="hyperlink"/>
+      <w:u w:val="single"/>
     </w:rPr>
   </w:style>
 </w:styles>

</xml_diff>